<commit_message>
Added another line to the document.
</commit_message>
<xml_diff>
--- a/content.docx
+++ b/content.docx
@@ -4,18 +4,15 @@
   <w:body>
     <w:p>
       <w:r>
-        <w:t xml:space="preserve">I love working with </w:t>
-      </w:r>
-      <w:proofErr w:type="spellStart"/>
-      <w:r>
-        <w:t>Git</w:t>
-      </w:r>
-      <w:proofErr w:type="spellEnd"/>
-      <w:r>
-        <w:t>. It's a simple, fast, and superb version control system</w:t>
+        <w:t>I love working with Git. It's a simple, fast, and superb version control system</w:t>
       </w:r>
       <w:r>
         <w:t>.</w:t>
+      </w:r>
+    </w:p>
+    <w:p>
+      <w:r>
+        <w:t>Adding to the file.</w:t>
       </w:r>
       <w:bookmarkStart w:id="0" w:name="_GoBack"/>
       <w:bookmarkEnd w:id="0"/>

</xml_diff>